<commit_message>
Se agregó Planificación Seguda Iteración.docx y se modificó Template Planificacion de Iteraciones.docx
</commit_message>
<xml_diff>
--- a/repository/S.A.P.O/Proyecto/05_Templates_Proyecto/Template Planificacion de Iteraciones.docx
+++ b/repository/S.A.P.O/Proyecto/05_Templates_Proyecto/Template Planificacion de Iteraciones.docx
@@ -5217,7 +5217,15 @@
                 <w:color w:val="000000"/>
                 <w:lang w:eastAsia="es-AR"/>
               </w:rPr>
-              <w:t>Plan las pruebas</w:t>
+              <w:t>Plan de</w:t>
+            </w:r>
+            <w:r>
+              <w:rPr>
+                <w:rFonts w:ascii="Calibri" w:eastAsia="Times New Roman" w:hAnsi="Calibri" w:cs="Times New Roman"/>
+                <w:color w:val="000000"/>
+                <w:lang w:eastAsia="es-AR"/>
+              </w:rPr>
+              <w:t xml:space="preserve"> pruebas</w:t>
             </w:r>
           </w:p>
         </w:tc>
@@ -5556,7 +5564,7 @@
                 <w:color w:val="000000"/>
                 <w:lang w:eastAsia="es-AR"/>
               </w:rPr>
-              <w:t>Documento de Evaluación de Pruebas y Establecimiento de Métricas</w:t>
+              <w:t xml:space="preserve">Documento de Evaluación de Pruebas </w:t>
             </w:r>
           </w:p>
         </w:tc>
@@ -6954,7 +6962,7 @@
   <a:extraClrSchemeLst/>
   <a:extLst>
     <a:ext uri="{05A4C25C-085E-4340-85A3-A5531E510DB2}">
-      <thm15:themeFamily xmlns:thm15="http://schemas.microsoft.com/office/thememl/2012/main" xmlns="" name="Office Theme" id="{62F939B6-93AF-4DB8-9C6B-D6C7DFDC589F}" vid="{4A3C46E8-61CC-4603-A589-7422A47A8E4A}"/>
+      <thm15:themeFamily xmlns="" xmlns:thm15="http://schemas.microsoft.com/office/thememl/2012/main" name="Office Theme" id="{62F939B6-93AF-4DB8-9C6B-D6C7DFDC589F}" vid="{4A3C46E8-61CC-4603-A589-7422A47A8E4A}"/>
     </a:ext>
   </a:extLst>
 </a:theme>

</xml_diff>